<commit_message>
Almost done with hw05. Still don't have anything for Nonlinear Regression.
</commit_message>
<xml_diff>
--- a/hw05.docx
+++ b/hw05.docx
@@ -2275,7 +2275,7 @@
     </w:p>
     <w:p>
       <w:r>
-        <w:t xml:space="preserve">Depending on how specific we want to get, it looks like we are adding significant variables up to 4th degree, though maybe just 2nd or 3rd is fine. I'm not sure how to decide what the cut-off point is, but based on recommendations am going to continue with 2nd degree polynomial.</w:t>
+        <w:t xml:space="preserve">Depending on how specific we want to get, it looks like we are adding significant variables up to 4th degree. I am using the significance levels of each added degree of the variable to determine my cut-off point, because due to overfitting errors the R^2 and RMSE value are not good indicators of which model is best.</w:t>
       </w:r>
     </w:p>
     <w:p>
@@ -2406,7 +2406,7 @@
         <w:rPr>
           <w:rStyle w:val="DecValTok"/>
         </w:rPr>
-        <w:t xml:space="preserve">2</w:t>
+        <w:t xml:space="preserve">4</w:t>
       </w:r>
       <w:r>
         <w:rPr>
@@ -2437,6 +2437,33 @@
       </w:r>
       <w:r>
         <w:rPr>
+          <w:rStyle w:val="NormalTok"/>
+        </w:rPr>
+        <w:t xml:space="preserve">pred.poly &lt;-</w:t>
+      </w:r>
+      <w:r>
+        <w:rPr>
+          <w:rStyle w:val="StringTok"/>
+        </w:rPr>
+        <w:t xml:space="preserve"> </w:t>
+      </w:r>
+      <w:r>
+        <w:rPr>
+          <w:rStyle w:val="KeywordTok"/>
+        </w:rPr>
+        <w:t xml:space="preserve">predict</w:t>
+      </w:r>
+      <w:r>
+        <w:rPr>
+          <w:rStyle w:val="NormalTok"/>
+        </w:rPr>
+        <w:t xml:space="preserve">(reg.poly)</w:t>
+      </w:r>
+      <w:r>
+        <w:br w:type="textWrapping"/>
+      </w:r>
+      <w:r>
+        <w:rPr>
           <w:rStyle w:val="KeywordTok"/>
         </w:rPr>
         <w:t xml:space="preserve">lines</w:t>
@@ -2445,19 +2472,7 @@
         <w:rPr>
           <w:rStyle w:val="NormalTok"/>
         </w:rPr>
-        <w:t xml:space="preserve">(vel, </w:t>
-      </w:r>
-      <w:r>
-        <w:rPr>
-          <w:rStyle w:val="KeywordTok"/>
-        </w:rPr>
-        <w:t xml:space="preserve">predict</w:t>
-      </w:r>
-      <w:r>
-        <w:rPr>
-          <w:rStyle w:val="NormalTok"/>
-        </w:rPr>
-        <w:t xml:space="preserve">(reg.poly),</w:t>
+        <w:t xml:space="preserve">(vel, pred.poly,</w:t>
       </w:r>
       <w:r>
         <w:rPr>
@@ -2476,9 +2491,6 @@
           <w:rStyle w:val="NormalTok"/>
         </w:rPr>
         <w:t xml:space="preserve">) </w:t>
-      </w:r>
-      <w:r>
-        <w:br w:type="textWrapping"/>
       </w:r>
       <w:r>
         <w:br w:type="textWrapping"/>
@@ -2670,9 +2682,19 @@
     </w:p>
     <w:p>
       <w:r>
-        <w:t xml:space="preserve">Changed this to be vel ~ dc following advice from article sent out by Danielle, but I'm not sure why it works this way. Originally I had it as dc ~ vel, which led to lambda = 2.</w:t>
-      </w:r>
-    </w:p>
+        <w:t xml:space="preserve">I am doing this two ways. One in which I use the boxcox method to determine a transformation for the dependent variable, and one in which I transform the independent variable. I will compare their results at the end in the discussion section.</w:t>
+      </w:r>
+    </w:p>
+    <w:bookmarkStart w:id="28" w:name="transformation-of-independent-variable"/>
+    <w:p>
+      <w:pPr>
+        <w:pStyle w:val="Heading4"/>
+      </w:pPr>
+      <w:r>
+        <w:t xml:space="preserve">3.1. Transformation of Independent Variable</w:t>
+      </w:r>
+    </w:p>
+    <w:bookmarkEnd w:id="28"/>
     <w:p>
       <w:pPr>
         <w:pStyle w:val="SourceCode"/>
@@ -2709,7 +2731,7 @@
         <w:rPr>
           <w:rStyle w:val="NormalTok"/>
         </w:rPr>
-        <w:t xml:space="preserve">bc &lt;-</w:t>
+        <w:t xml:space="preserve">bc.ind &lt;-</w:t>
       </w:r>
       <w:r>
         <w:rPr>
@@ -2748,278 +2770,6 @@
                 <pic:pic>
                   <pic:nvPicPr>
                     <pic:cNvPr descr="./hw05_files/figure-docx/unnamed-chunk-6-1.png" id="0" name="Picture"/>
-                    <pic:cNvPicPr>
-                      <a:picLocks noChangeArrowheads="1" noChangeAspect="1"/>
-                    </pic:cNvPicPr>
-                  </pic:nvPicPr>
-                  <pic:blipFill>
-                    <a:blip r:embed="rId28"/>
-                    <a:stretch>
-                      <a:fillRect/>
-                    </a:stretch>
-                  </pic:blipFill>
-                  <pic:spPr bwMode="auto">
-                    <a:xfrm>
-                      <a:off x="0" y="0"/>
-                      <a:ext cx="4610100" cy="3695700"/>
-                    </a:xfrm>
-                    <a:prstGeom prst="rect">
-                      <a:avLst/>
-                    </a:prstGeom>
-                    <a:noFill/>
-                    <a:ln w="9525">
-                      <a:noFill/>
-                      <a:headEnd/>
-                      <a:tailEnd/>
-                    </a:ln>
-                  </pic:spPr>
-                </pic:pic>
-              </a:graphicData>
-            </a:graphic>
-          </wp:inline>
-        </w:drawing>
-      </w:r>
-    </w:p>
-    <w:p>
-      <w:pPr>
-        <w:pStyle w:val="SourceCode"/>
-      </w:pPr>
-      <w:r>
-        <w:rPr>
-          <w:rStyle w:val="NormalTok"/>
-        </w:rPr>
-        <w:t xml:space="preserve">(maxll &lt;-</w:t>
-      </w:r>
-      <w:r>
-        <w:rPr>
-          <w:rStyle w:val="StringTok"/>
-        </w:rPr>
-        <w:t xml:space="preserve"> </w:t>
-      </w:r>
-      <w:r>
-        <w:rPr>
-          <w:rStyle w:val="KeywordTok"/>
-        </w:rPr>
-        <w:t xml:space="preserve">max</w:t>
-      </w:r>
-      <w:r>
-        <w:rPr>
-          <w:rStyle w:val="NormalTok"/>
-        </w:rPr>
-        <w:t xml:space="preserve">(bc$y))</w:t>
-      </w:r>
-    </w:p>
-    <w:p>
-      <w:pPr>
-        <w:pStyle w:val="SourceCode"/>
-      </w:pPr>
-      <w:r>
-        <w:rPr>
-          <w:rStyle w:val="VerbatimChar"/>
-        </w:rPr>
-        <w:t xml:space="preserve">## [1] 27.17658</w:t>
-      </w:r>
-    </w:p>
-    <w:p>
-      <w:pPr>
-        <w:pStyle w:val="SourceCode"/>
-      </w:pPr>
-      <w:r>
-        <w:rPr>
-          <w:rStyle w:val="NormalTok"/>
-        </w:rPr>
-        <w:t xml:space="preserve">(lambda &lt;-</w:t>
-      </w:r>
-      <w:r>
-        <w:rPr>
-          <w:rStyle w:val="StringTok"/>
-        </w:rPr>
-        <w:t xml:space="preserve"> </w:t>
-      </w:r>
-      <w:r>
-        <w:rPr>
-          <w:rStyle w:val="NormalTok"/>
-        </w:rPr>
-        <w:t xml:space="preserve">bc$x[</w:t>
-      </w:r>
-      <w:r>
-        <w:rPr>
-          <w:rStyle w:val="KeywordTok"/>
-        </w:rPr>
-        <w:t xml:space="preserve">which</w:t>
-      </w:r>
-      <w:r>
-        <w:rPr>
-          <w:rStyle w:val="NormalTok"/>
-        </w:rPr>
-        <w:t xml:space="preserve">(bc$y ==</w:t>
-      </w:r>
-      <w:r>
-        <w:rPr>
-          <w:rStyle w:val="StringTok"/>
-        </w:rPr>
-        <w:t xml:space="preserve"> </w:t>
-      </w:r>
-      <w:r>
-        <w:rPr>
-          <w:rStyle w:val="NormalTok"/>
-        </w:rPr>
-        <w:t xml:space="preserve">maxll)])</w:t>
-      </w:r>
-    </w:p>
-    <w:p>
-      <w:pPr>
-        <w:pStyle w:val="SourceCode"/>
-      </w:pPr>
-      <w:r>
-        <w:rPr>
-          <w:rStyle w:val="VerbatimChar"/>
-        </w:rPr>
-        <w:t xml:space="preserve">## [1] -0.7474747</w:t>
-      </w:r>
-    </w:p>
-    <w:p>
-      <w:r>
-        <w:t xml:space="preserve">Maximum log likelihood of 27.17 is achieved when lamda is equal to -0.75.</w:t>
-      </w:r>
-    </w:p>
-    <w:p>
-      <w:pPr>
-        <w:pStyle w:val="SourceCode"/>
-      </w:pPr>
-      <w:r>
-        <w:rPr>
-          <w:rStyle w:val="NormalTok"/>
-        </w:rPr>
-        <w:t xml:space="preserve">reg.trans&lt;-</w:t>
-      </w:r>
-      <w:r>
-        <w:rPr>
-          <w:rStyle w:val="KeywordTok"/>
-        </w:rPr>
-        <w:t xml:space="preserve">lm</w:t>
-      </w:r>
-      <w:r>
-        <w:rPr>
-          <w:rStyle w:val="NormalTok"/>
-        </w:rPr>
-        <w:t xml:space="preserve">(dc ~</w:t>
-      </w:r>
-      <w:r>
-        <w:rPr>
-          <w:rStyle w:val="StringTok"/>
-        </w:rPr>
-        <w:t xml:space="preserve"> </w:t>
-      </w:r>
-      <w:r>
-        <w:rPr>
-          <w:rStyle w:val="KeywordTok"/>
-        </w:rPr>
-        <w:t xml:space="preserve">I</w:t>
-      </w:r>
-      <w:r>
-        <w:rPr>
-          <w:rStyle w:val="NormalTok"/>
-        </w:rPr>
-        <w:t xml:space="preserve">(vel^lambda))</w:t>
-      </w:r>
-      <w:r>
-        <w:br w:type="textWrapping"/>
-      </w:r>
-      <w:r>
-        <w:rPr>
-          <w:rStyle w:val="KeywordTok"/>
-        </w:rPr>
-        <w:t xml:space="preserve">plot</w:t>
-      </w:r>
-      <w:r>
-        <w:rPr>
-          <w:rStyle w:val="NormalTok"/>
-        </w:rPr>
-        <w:t xml:space="preserve">(dc ~</w:t>
-      </w:r>
-      <w:r>
-        <w:rPr>
-          <w:rStyle w:val="StringTok"/>
-        </w:rPr>
-        <w:t xml:space="preserve"> </w:t>
-      </w:r>
-      <w:r>
-        <w:rPr>
-          <w:rStyle w:val="KeywordTok"/>
-        </w:rPr>
-        <w:t xml:space="preserve">I</w:t>
-      </w:r>
-      <w:r>
-        <w:rPr>
-          <w:rStyle w:val="NormalTok"/>
-        </w:rPr>
-        <w:t xml:space="preserve">(vel^lambda), </w:t>
-      </w:r>
-      <w:r>
-        <w:rPr>
-          <w:rStyle w:val="DataTypeTok"/>
-        </w:rPr>
-        <w:t xml:space="preserve">main=</w:t>
-      </w:r>
-      <w:r>
-        <w:rPr>
-          <w:rStyle w:val="StringTok"/>
-        </w:rPr>
-        <w:t xml:space="preserve">"Transformation Based Regression"</w:t>
-      </w:r>
-      <w:r>
-        <w:rPr>
-          <w:rStyle w:val="NormalTok"/>
-        </w:rPr>
-        <w:t xml:space="preserve">)</w:t>
-      </w:r>
-      <w:r>
-        <w:br w:type="textWrapping"/>
-      </w:r>
-      <w:r>
-        <w:rPr>
-          <w:rStyle w:val="KeywordTok"/>
-        </w:rPr>
-        <w:t xml:space="preserve">abline</w:t>
-      </w:r>
-      <w:r>
-        <w:rPr>
-          <w:rStyle w:val="NormalTok"/>
-        </w:rPr>
-        <w:t xml:space="preserve">(reg.trans, </w:t>
-      </w:r>
-      <w:r>
-        <w:rPr>
-          <w:rStyle w:val="DataTypeTok"/>
-        </w:rPr>
-        <w:t xml:space="preserve">col=</w:t>
-      </w:r>
-      <w:r>
-        <w:rPr>
-          <w:rStyle w:val="StringTok"/>
-        </w:rPr>
-        <w:t xml:space="preserve">"blue"</w:t>
-      </w:r>
-      <w:r>
-        <w:rPr>
-          <w:rStyle w:val="NormalTok"/>
-        </w:rPr>
-        <w:t xml:space="preserve">)</w:t>
-      </w:r>
-    </w:p>
-    <w:p>
-      <w:r>
-        <w:drawing>
-          <wp:inline>
-            <wp:extent cx="4610100" cy="3695700"/>
-            <wp:effectExtent b="0" l="0" r="0" t="0"/>
-            <wp:docPr descr="" id="1" name="Picture"/>
-            <a:graphic>
-              <a:graphicData uri="http://schemas.openxmlformats.org/drawingml/2006/picture">
-                <pic:pic>
-                  <pic:nvPicPr>
-                    <pic:cNvPr descr="./hw05_files/figure-docx/unnamed-chunk-7-1.png" id="0" name="Picture"/>
                     <pic:cNvPicPr>
                       <a:picLocks noChangeArrowheads="1" noChangeAspect="1"/>
                     </pic:cNvPicPr>
@@ -3052,7 +2802,658 @@
         </w:drawing>
       </w:r>
     </w:p>
-    <w:bookmarkStart w:id="30" w:name="nonlinear-regression"/>
+    <w:p>
+      <w:pPr>
+        <w:pStyle w:val="SourceCode"/>
+      </w:pPr>
+      <w:r>
+        <w:rPr>
+          <w:rStyle w:val="NormalTok"/>
+        </w:rPr>
+        <w:t xml:space="preserve">(maxll &lt;-</w:t>
+      </w:r>
+      <w:r>
+        <w:rPr>
+          <w:rStyle w:val="StringTok"/>
+        </w:rPr>
+        <w:t xml:space="preserve"> </w:t>
+      </w:r>
+      <w:r>
+        <w:rPr>
+          <w:rStyle w:val="KeywordTok"/>
+        </w:rPr>
+        <w:t xml:space="preserve">max</w:t>
+      </w:r>
+      <w:r>
+        <w:rPr>
+          <w:rStyle w:val="NormalTok"/>
+        </w:rPr>
+        <w:t xml:space="preserve">(bc.ind$y))</w:t>
+      </w:r>
+    </w:p>
+    <w:p>
+      <w:pPr>
+        <w:pStyle w:val="SourceCode"/>
+      </w:pPr>
+      <w:r>
+        <w:rPr>
+          <w:rStyle w:val="VerbatimChar"/>
+        </w:rPr>
+        <w:t xml:space="preserve">## [1] 27.17658</w:t>
+      </w:r>
+    </w:p>
+    <w:p>
+      <w:pPr>
+        <w:pStyle w:val="SourceCode"/>
+      </w:pPr>
+      <w:r>
+        <w:rPr>
+          <w:rStyle w:val="NormalTok"/>
+        </w:rPr>
+        <w:t xml:space="preserve">(lambda &lt;-</w:t>
+      </w:r>
+      <w:r>
+        <w:rPr>
+          <w:rStyle w:val="StringTok"/>
+        </w:rPr>
+        <w:t xml:space="preserve"> </w:t>
+      </w:r>
+      <w:r>
+        <w:rPr>
+          <w:rStyle w:val="NormalTok"/>
+        </w:rPr>
+        <w:t xml:space="preserve">bc.ind$x[</w:t>
+      </w:r>
+      <w:r>
+        <w:rPr>
+          <w:rStyle w:val="KeywordTok"/>
+        </w:rPr>
+        <w:t xml:space="preserve">which</w:t>
+      </w:r>
+      <w:r>
+        <w:rPr>
+          <w:rStyle w:val="NormalTok"/>
+        </w:rPr>
+        <w:t xml:space="preserve">(bc.ind$y ==</w:t>
+      </w:r>
+      <w:r>
+        <w:rPr>
+          <w:rStyle w:val="StringTok"/>
+        </w:rPr>
+        <w:t xml:space="preserve"> </w:t>
+      </w:r>
+      <w:r>
+        <w:rPr>
+          <w:rStyle w:val="NormalTok"/>
+        </w:rPr>
+        <w:t xml:space="preserve">maxll)])</w:t>
+      </w:r>
+    </w:p>
+    <w:p>
+      <w:pPr>
+        <w:pStyle w:val="SourceCode"/>
+      </w:pPr>
+      <w:r>
+        <w:rPr>
+          <w:rStyle w:val="VerbatimChar"/>
+        </w:rPr>
+        <w:t xml:space="preserve">## [1] -0.7474747</w:t>
+      </w:r>
+    </w:p>
+    <w:p>
+      <w:r>
+        <w:t xml:space="preserve">Maximum log likelihood of 27.17 is achieved when lambda is equal to -0.75.</w:t>
+      </w:r>
+    </w:p>
+    <w:p>
+      <w:pPr>
+        <w:pStyle w:val="SourceCode"/>
+      </w:pPr>
+      <w:r>
+        <w:rPr>
+          <w:rStyle w:val="NormalTok"/>
+        </w:rPr>
+        <w:t xml:space="preserve">reg.ind&lt;-</w:t>
+      </w:r>
+      <w:r>
+        <w:rPr>
+          <w:rStyle w:val="KeywordTok"/>
+        </w:rPr>
+        <w:t xml:space="preserve">lm</w:t>
+      </w:r>
+      <w:r>
+        <w:rPr>
+          <w:rStyle w:val="NormalTok"/>
+        </w:rPr>
+        <w:t xml:space="preserve">(dc ~</w:t>
+      </w:r>
+      <w:r>
+        <w:rPr>
+          <w:rStyle w:val="StringTok"/>
+        </w:rPr>
+        <w:t xml:space="preserve"> </w:t>
+      </w:r>
+      <w:r>
+        <w:rPr>
+          <w:rStyle w:val="KeywordTok"/>
+        </w:rPr>
+        <w:t xml:space="preserve">I</w:t>
+      </w:r>
+      <w:r>
+        <w:rPr>
+          <w:rStyle w:val="NormalTok"/>
+        </w:rPr>
+        <w:t xml:space="preserve">(vel^lambda))</w:t>
+      </w:r>
+      <w:r>
+        <w:br w:type="textWrapping"/>
+      </w:r>
+      <w:r>
+        <w:rPr>
+          <w:rStyle w:val="KeywordTok"/>
+        </w:rPr>
+        <w:t xml:space="preserve">plot</w:t>
+      </w:r>
+      <w:r>
+        <w:rPr>
+          <w:rStyle w:val="NormalTok"/>
+        </w:rPr>
+        <w:t xml:space="preserve">(dc ~</w:t>
+      </w:r>
+      <w:r>
+        <w:rPr>
+          <w:rStyle w:val="StringTok"/>
+        </w:rPr>
+        <w:t xml:space="preserve"> </w:t>
+      </w:r>
+      <w:r>
+        <w:rPr>
+          <w:rStyle w:val="KeywordTok"/>
+        </w:rPr>
+        <w:t xml:space="preserve">I</w:t>
+      </w:r>
+      <w:r>
+        <w:rPr>
+          <w:rStyle w:val="NormalTok"/>
+        </w:rPr>
+        <w:t xml:space="preserve">(vel^lambda), </w:t>
+      </w:r>
+      <w:r>
+        <w:rPr>
+          <w:rStyle w:val="DataTypeTok"/>
+        </w:rPr>
+        <w:t xml:space="preserve">main=</w:t>
+      </w:r>
+      <w:r>
+        <w:rPr>
+          <w:rStyle w:val="StringTok"/>
+        </w:rPr>
+        <w:t xml:space="preserve">"Transformation of Independent Variable"</w:t>
+      </w:r>
+      <w:r>
+        <w:rPr>
+          <w:rStyle w:val="NormalTok"/>
+        </w:rPr>
+        <w:t xml:space="preserve">)</w:t>
+      </w:r>
+      <w:r>
+        <w:br w:type="textWrapping"/>
+      </w:r>
+      <w:r>
+        <w:rPr>
+          <w:rStyle w:val="KeywordTok"/>
+        </w:rPr>
+        <w:t xml:space="preserve">abline</w:t>
+      </w:r>
+      <w:r>
+        <w:rPr>
+          <w:rStyle w:val="NormalTok"/>
+        </w:rPr>
+        <w:t xml:space="preserve">(reg.ind, </w:t>
+      </w:r>
+      <w:r>
+        <w:rPr>
+          <w:rStyle w:val="DataTypeTok"/>
+        </w:rPr>
+        <w:t xml:space="preserve">col=</w:t>
+      </w:r>
+      <w:r>
+        <w:rPr>
+          <w:rStyle w:val="StringTok"/>
+        </w:rPr>
+        <w:t xml:space="preserve">"blue"</w:t>
+      </w:r>
+      <w:r>
+        <w:rPr>
+          <w:rStyle w:val="NormalTok"/>
+        </w:rPr>
+        <w:t xml:space="preserve">)</w:t>
+      </w:r>
+    </w:p>
+    <w:p>
+      <w:r>
+        <w:drawing>
+          <wp:inline>
+            <wp:extent cx="4610100" cy="3695700"/>
+            <wp:effectExtent b="0" l="0" r="0" t="0"/>
+            <wp:docPr descr="" id="1" name="Picture"/>
+            <a:graphic>
+              <a:graphicData uri="http://schemas.openxmlformats.org/drawingml/2006/picture">
+                <pic:pic>
+                  <pic:nvPicPr>
+                    <pic:cNvPr descr="./hw05_files/figure-docx/unnamed-chunk-7-1.png" id="0" name="Picture"/>
+                    <pic:cNvPicPr>
+                      <a:picLocks noChangeArrowheads="1" noChangeAspect="1"/>
+                    </pic:cNvPicPr>
+                  </pic:nvPicPr>
+                  <pic:blipFill>
+                    <a:blip r:embed="rId30"/>
+                    <a:stretch>
+                      <a:fillRect/>
+                    </a:stretch>
+                  </pic:blipFill>
+                  <pic:spPr bwMode="auto">
+                    <a:xfrm>
+                      <a:off x="0" y="0"/>
+                      <a:ext cx="4610100" cy="3695700"/>
+                    </a:xfrm>
+                    <a:prstGeom prst="rect">
+                      <a:avLst/>
+                    </a:prstGeom>
+                    <a:noFill/>
+                    <a:ln w="9525">
+                      <a:noFill/>
+                      <a:headEnd/>
+                      <a:tailEnd/>
+                    </a:ln>
+                  </pic:spPr>
+                </pic:pic>
+              </a:graphicData>
+            </a:graphic>
+          </wp:inline>
+        </w:drawing>
+      </w:r>
+    </w:p>
+    <w:bookmarkStart w:id="31" w:name="transformation-of-dependent-variable"/>
+    <w:p>
+      <w:pPr>
+        <w:pStyle w:val="Heading4"/>
+      </w:pPr>
+      <w:r>
+        <w:t xml:space="preserve">3.2. Transformation of Dependent Variable</w:t>
+      </w:r>
+    </w:p>
+    <w:bookmarkEnd w:id="31"/>
+    <w:p>
+      <w:pPr>
+        <w:pStyle w:val="SourceCode"/>
+      </w:pPr>
+      <w:r>
+        <w:rPr>
+          <w:rStyle w:val="NormalTok"/>
+        </w:rPr>
+        <w:t xml:space="preserve">bc.dep &lt;-</w:t>
+      </w:r>
+      <w:r>
+        <w:rPr>
+          <w:rStyle w:val="StringTok"/>
+        </w:rPr>
+        <w:t xml:space="preserve"> </w:t>
+      </w:r>
+      <w:r>
+        <w:rPr>
+          <w:rStyle w:val="KeywordTok"/>
+        </w:rPr>
+        <w:t xml:space="preserve">boxcox</w:t>
+      </w:r>
+      <w:r>
+        <w:rPr>
+          <w:rStyle w:val="NormalTok"/>
+        </w:rPr>
+        <w:t xml:space="preserve">(dc ~</w:t>
+      </w:r>
+      <w:r>
+        <w:rPr>
+          <w:rStyle w:val="StringTok"/>
+        </w:rPr>
+        <w:t xml:space="preserve"> </w:t>
+      </w:r>
+      <w:r>
+        <w:rPr>
+          <w:rStyle w:val="NormalTok"/>
+        </w:rPr>
+        <w:t xml:space="preserve">vel)</w:t>
+      </w:r>
+    </w:p>
+    <w:p>
+      <w:r>
+        <w:drawing>
+          <wp:inline>
+            <wp:extent cx="4610100" cy="3695700"/>
+            <wp:effectExtent b="0" l="0" r="0" t="0"/>
+            <wp:docPr descr="" id="1" name="Picture"/>
+            <a:graphic>
+              <a:graphicData uri="http://schemas.openxmlformats.org/drawingml/2006/picture">
+                <pic:pic>
+                  <pic:nvPicPr>
+                    <pic:cNvPr descr="./hw05_files/figure-docx/unnamed-chunk-8-1.png" id="0" name="Picture"/>
+                    <pic:cNvPicPr>
+                      <a:picLocks noChangeArrowheads="1" noChangeAspect="1"/>
+                    </pic:cNvPicPr>
+                  </pic:nvPicPr>
+                  <pic:blipFill>
+                    <a:blip r:embed="rId32"/>
+                    <a:stretch>
+                      <a:fillRect/>
+                    </a:stretch>
+                  </pic:blipFill>
+                  <pic:spPr bwMode="auto">
+                    <a:xfrm>
+                      <a:off x="0" y="0"/>
+                      <a:ext cx="4610100" cy="3695700"/>
+                    </a:xfrm>
+                    <a:prstGeom prst="rect">
+                      <a:avLst/>
+                    </a:prstGeom>
+                    <a:noFill/>
+                    <a:ln w="9525">
+                      <a:noFill/>
+                      <a:headEnd/>
+                      <a:tailEnd/>
+                    </a:ln>
+                  </pic:spPr>
+                </pic:pic>
+              </a:graphicData>
+            </a:graphic>
+          </wp:inline>
+        </w:drawing>
+      </w:r>
+    </w:p>
+    <w:p>
+      <w:pPr>
+        <w:pStyle w:val="SourceCode"/>
+      </w:pPr>
+      <w:r>
+        <w:rPr>
+          <w:rStyle w:val="NormalTok"/>
+        </w:rPr>
+        <w:t xml:space="preserve">(maxll.dep &lt;-</w:t>
+      </w:r>
+      <w:r>
+        <w:rPr>
+          <w:rStyle w:val="StringTok"/>
+        </w:rPr>
+        <w:t xml:space="preserve"> </w:t>
+      </w:r>
+      <w:r>
+        <w:rPr>
+          <w:rStyle w:val="KeywordTok"/>
+        </w:rPr>
+        <w:t xml:space="preserve">max</w:t>
+      </w:r>
+      <w:r>
+        <w:rPr>
+          <w:rStyle w:val="NormalTok"/>
+        </w:rPr>
+        <w:t xml:space="preserve">(bc.dep$y))</w:t>
+      </w:r>
+    </w:p>
+    <w:p>
+      <w:pPr>
+        <w:pStyle w:val="SourceCode"/>
+      </w:pPr>
+      <w:r>
+        <w:rPr>
+          <w:rStyle w:val="VerbatimChar"/>
+        </w:rPr>
+        <w:t xml:space="preserve">## [1] 17.6537</w:t>
+      </w:r>
+    </w:p>
+    <w:p>
+      <w:pPr>
+        <w:pStyle w:val="SourceCode"/>
+      </w:pPr>
+      <w:r>
+        <w:rPr>
+          <w:rStyle w:val="NormalTok"/>
+        </w:rPr>
+        <w:t xml:space="preserve">(lambda.dep &lt;-</w:t>
+      </w:r>
+      <w:r>
+        <w:rPr>
+          <w:rStyle w:val="StringTok"/>
+        </w:rPr>
+        <w:t xml:space="preserve"> </w:t>
+      </w:r>
+      <w:r>
+        <w:rPr>
+          <w:rStyle w:val="NormalTok"/>
+        </w:rPr>
+        <w:t xml:space="preserve">bc.dep$x[</w:t>
+      </w:r>
+      <w:r>
+        <w:rPr>
+          <w:rStyle w:val="KeywordTok"/>
+        </w:rPr>
+        <w:t xml:space="preserve">which</w:t>
+      </w:r>
+      <w:r>
+        <w:rPr>
+          <w:rStyle w:val="NormalTok"/>
+        </w:rPr>
+        <w:t xml:space="preserve">(bc.dep$y ==</w:t>
+      </w:r>
+      <w:r>
+        <w:rPr>
+          <w:rStyle w:val="StringTok"/>
+        </w:rPr>
+        <w:t xml:space="preserve"> </w:t>
+      </w:r>
+      <w:r>
+        <w:rPr>
+          <w:rStyle w:val="NormalTok"/>
+        </w:rPr>
+        <w:t xml:space="preserve">maxll.dep)])</w:t>
+      </w:r>
+    </w:p>
+    <w:p>
+      <w:pPr>
+        <w:pStyle w:val="SourceCode"/>
+      </w:pPr>
+      <w:r>
+        <w:rPr>
+          <w:rStyle w:val="VerbatimChar"/>
+        </w:rPr>
+        <w:t xml:space="preserve">## [1] 2</w:t>
+      </w:r>
+    </w:p>
+    <w:p>
+      <w:r>
+        <w:t xml:space="preserve">Maximum log likelihood of 17.65 is achieved when lambda is equal to 2.</w:t>
+      </w:r>
+    </w:p>
+    <w:p>
+      <w:pPr>
+        <w:pStyle w:val="SourceCode"/>
+      </w:pPr>
+      <w:r>
+        <w:rPr>
+          <w:rStyle w:val="NormalTok"/>
+        </w:rPr>
+        <w:t xml:space="preserve">reg.dep&lt;-</w:t>
+      </w:r>
+      <w:r>
+        <w:rPr>
+          <w:rStyle w:val="KeywordTok"/>
+        </w:rPr>
+        <w:t xml:space="preserve">lm</w:t>
+      </w:r>
+      <w:r>
+        <w:rPr>
+          <w:rStyle w:val="NormalTok"/>
+        </w:rPr>
+        <w:t xml:space="preserve">(</w:t>
+      </w:r>
+      <w:r>
+        <w:rPr>
+          <w:rStyle w:val="KeywordTok"/>
+        </w:rPr>
+        <w:t xml:space="preserve">I</w:t>
+      </w:r>
+      <w:r>
+        <w:rPr>
+          <w:rStyle w:val="NormalTok"/>
+        </w:rPr>
+        <w:t xml:space="preserve">(dc^lambda.dep) ~</w:t>
+      </w:r>
+      <w:r>
+        <w:rPr>
+          <w:rStyle w:val="StringTok"/>
+        </w:rPr>
+        <w:t xml:space="preserve"> </w:t>
+      </w:r>
+      <w:r>
+        <w:rPr>
+          <w:rStyle w:val="NormalTok"/>
+        </w:rPr>
+        <w:t xml:space="preserve">vel)</w:t>
+      </w:r>
+      <w:r>
+        <w:br w:type="textWrapping"/>
+      </w:r>
+      <w:r>
+        <w:rPr>
+          <w:rStyle w:val="KeywordTok"/>
+        </w:rPr>
+        <w:t xml:space="preserve">plot</w:t>
+      </w:r>
+      <w:r>
+        <w:rPr>
+          <w:rStyle w:val="NormalTok"/>
+        </w:rPr>
+        <w:t xml:space="preserve">(</w:t>
+      </w:r>
+      <w:r>
+        <w:rPr>
+          <w:rStyle w:val="KeywordTok"/>
+        </w:rPr>
+        <w:t xml:space="preserve">I</w:t>
+      </w:r>
+      <w:r>
+        <w:rPr>
+          <w:rStyle w:val="NormalTok"/>
+        </w:rPr>
+        <w:t xml:space="preserve">(dc^lambda.dep) ~</w:t>
+      </w:r>
+      <w:r>
+        <w:rPr>
+          <w:rStyle w:val="StringTok"/>
+        </w:rPr>
+        <w:t xml:space="preserve"> </w:t>
+      </w:r>
+      <w:r>
+        <w:rPr>
+          <w:rStyle w:val="NormalTok"/>
+        </w:rPr>
+        <w:t xml:space="preserve">vel, </w:t>
+      </w:r>
+      <w:r>
+        <w:rPr>
+          <w:rStyle w:val="DataTypeTok"/>
+        </w:rPr>
+        <w:t xml:space="preserve">main=</w:t>
+      </w:r>
+      <w:r>
+        <w:rPr>
+          <w:rStyle w:val="StringTok"/>
+        </w:rPr>
+        <w:t xml:space="preserve">"Transformation of Dependent Variable"</w:t>
+      </w:r>
+      <w:r>
+        <w:rPr>
+          <w:rStyle w:val="NormalTok"/>
+        </w:rPr>
+        <w:t xml:space="preserve">)</w:t>
+      </w:r>
+      <w:r>
+        <w:br w:type="textWrapping"/>
+      </w:r>
+      <w:r>
+        <w:rPr>
+          <w:rStyle w:val="KeywordTok"/>
+        </w:rPr>
+        <w:t xml:space="preserve">abline</w:t>
+      </w:r>
+      <w:r>
+        <w:rPr>
+          <w:rStyle w:val="NormalTok"/>
+        </w:rPr>
+        <w:t xml:space="preserve">(reg.dep, </w:t>
+      </w:r>
+      <w:r>
+        <w:rPr>
+          <w:rStyle w:val="DataTypeTok"/>
+        </w:rPr>
+        <w:t xml:space="preserve">col=</w:t>
+      </w:r>
+      <w:r>
+        <w:rPr>
+          <w:rStyle w:val="StringTok"/>
+        </w:rPr>
+        <w:t xml:space="preserve">"red"</w:t>
+      </w:r>
+      <w:r>
+        <w:rPr>
+          <w:rStyle w:val="NormalTok"/>
+        </w:rPr>
+        <w:t xml:space="preserve">)</w:t>
+      </w:r>
+    </w:p>
+    <w:p>
+      <w:r>
+        <w:drawing>
+          <wp:inline>
+            <wp:extent cx="4610100" cy="3695700"/>
+            <wp:effectExtent b="0" l="0" r="0" t="0"/>
+            <wp:docPr descr="" id="1" name="Picture"/>
+            <a:graphic>
+              <a:graphicData uri="http://schemas.openxmlformats.org/drawingml/2006/picture">
+                <pic:pic>
+                  <pic:nvPicPr>
+                    <pic:cNvPr descr="./hw05_files/figure-docx/unnamed-chunk-9-1.png" id="0" name="Picture"/>
+                    <pic:cNvPicPr>
+                      <a:picLocks noChangeArrowheads="1" noChangeAspect="1"/>
+                    </pic:cNvPicPr>
+                  </pic:nvPicPr>
+                  <pic:blipFill>
+                    <a:blip r:embed="rId33"/>
+                    <a:stretch>
+                      <a:fillRect/>
+                    </a:stretch>
+                  </pic:blipFill>
+                  <pic:spPr bwMode="auto">
+                    <a:xfrm>
+                      <a:off x="0" y="0"/>
+                      <a:ext cx="4610100" cy="3695700"/>
+                    </a:xfrm>
+                    <a:prstGeom prst="rect">
+                      <a:avLst/>
+                    </a:prstGeom>
+                    <a:noFill/>
+                    <a:ln w="9525">
+                      <a:noFill/>
+                      <a:headEnd/>
+                      <a:tailEnd/>
+                    </a:ln>
+                  </pic:spPr>
+                </pic:pic>
+              </a:graphicData>
+            </a:graphic>
+          </wp:inline>
+        </w:drawing>
+      </w:r>
+    </w:p>
+    <w:bookmarkStart w:id="34" w:name="nonlinear-regression"/>
     <w:p>
       <w:pPr>
         <w:pStyle w:val="Heading3"/>
@@ -3061,13 +3462,13 @@
         <w:t xml:space="preserve">4. Nonlinear Regression</w:t>
       </w:r>
     </w:p>
-    <w:bookmarkEnd w:id="30"/>
-    <w:p>
-      <w:r>
-        <w:t xml:space="preserve">I will attempt to solve using least squares approach, following directions from Simran's tutorial. As of class time, I am unsure of how to determine the model I should be using.</w:t>
-      </w:r>
-    </w:p>
-    <w:bookmarkStart w:id="31" w:name="discussion"/>
+    <w:bookmarkEnd w:id="34"/>
+    <w:p>
+      <w:r>
+        <w:t xml:space="preserve">I will attempt to solve using least squares approach. I have yet to find a non-polynomial formula that could explain this data.</w:t>
+      </w:r>
+    </w:p>
+    <w:bookmarkStart w:id="35" w:name="discussion"/>
     <w:p>
       <w:pPr>
         <w:pStyle w:val="Heading3"/>
@@ -3076,10 +3477,1186 @@
         <w:t xml:space="preserve">5. Discussion</w:t>
       </w:r>
     </w:p>
-    <w:bookmarkEnd w:id="31"/>
-    <w:p>
-      <w:r>
-        <w:t xml:space="preserve">Discuss which models are best for this dataset and the physical processes described by your models.</w:t>
+    <w:bookmarkEnd w:id="35"/>
+    <w:p>
+      <w:r>
+        <w:t xml:space="preserve">To determine which model is best, I will calculate the RMSE of observed vs predicted values.</w:t>
+      </w:r>
+    </w:p>
+    <w:p>
+      <w:pPr>
+        <w:pStyle w:val="SourceCode"/>
+      </w:pPr>
+      <w:r>
+        <w:rPr>
+          <w:rStyle w:val="NormalTok"/>
+        </w:rPr>
+        <w:t xml:space="preserve">pred.linear &lt;-</w:t>
+      </w:r>
+      <w:r>
+        <w:rPr>
+          <w:rStyle w:val="StringTok"/>
+        </w:rPr>
+        <w:t xml:space="preserve"> </w:t>
+      </w:r>
+      <w:r>
+        <w:rPr>
+          <w:rStyle w:val="KeywordTok"/>
+        </w:rPr>
+        <w:t xml:space="preserve">predict</w:t>
+      </w:r>
+      <w:r>
+        <w:rPr>
+          <w:rStyle w:val="NormalTok"/>
+        </w:rPr>
+        <w:t xml:space="preserve">(reg.linear)</w:t>
+      </w:r>
+      <w:r>
+        <w:br w:type="textWrapping"/>
+      </w:r>
+      <w:r>
+        <w:rPr>
+          <w:rStyle w:val="NormalTok"/>
+        </w:rPr>
+        <w:t xml:space="preserve">rmse.linear &lt;-</w:t>
+      </w:r>
+      <w:r>
+        <w:rPr>
+          <w:rStyle w:val="StringTok"/>
+        </w:rPr>
+        <w:t xml:space="preserve"> </w:t>
+      </w:r>
+      <w:r>
+        <w:rPr>
+          <w:rStyle w:val="KeywordTok"/>
+        </w:rPr>
+        <w:t xml:space="preserve">sqrt</w:t>
+      </w:r>
+      <w:r>
+        <w:rPr>
+          <w:rStyle w:val="NormalTok"/>
+        </w:rPr>
+        <w:t xml:space="preserve">(</w:t>
+      </w:r>
+      <w:r>
+        <w:rPr>
+          <w:rStyle w:val="KeywordTok"/>
+        </w:rPr>
+        <w:t xml:space="preserve">mean</w:t>
+      </w:r>
+      <w:r>
+        <w:rPr>
+          <w:rStyle w:val="NormalTok"/>
+        </w:rPr>
+        <w:t xml:space="preserve">((dc-pred.linear)^</w:t>
+      </w:r>
+      <w:r>
+        <w:rPr>
+          <w:rStyle w:val="DecValTok"/>
+        </w:rPr>
+        <w:t xml:space="preserve">2</w:t>
+      </w:r>
+      <w:r>
+        <w:rPr>
+          <w:rStyle w:val="NormalTok"/>
+        </w:rPr>
+        <w:t xml:space="preserve">))</w:t>
+      </w:r>
+      <w:r>
+        <w:br w:type="textWrapping"/>
+      </w:r>
+      <w:r>
+        <w:rPr>
+          <w:rStyle w:val="KeywordTok"/>
+        </w:rPr>
+        <w:t xml:space="preserve">plot</w:t>
+      </w:r>
+      <w:r>
+        <w:rPr>
+          <w:rStyle w:val="NormalTok"/>
+        </w:rPr>
+        <w:t xml:space="preserve">(pred.linear~dc, </w:t>
+      </w:r>
+      <w:r>
+        <w:rPr>
+          <w:rStyle w:val="DataTypeTok"/>
+        </w:rPr>
+        <w:t xml:space="preserve">col=</w:t>
+      </w:r>
+      <w:r>
+        <w:rPr>
+          <w:rStyle w:val="StringTok"/>
+        </w:rPr>
+        <w:t xml:space="preserve">"blue"</w:t>
+      </w:r>
+      <w:r>
+        <w:rPr>
+          <w:rStyle w:val="NormalTok"/>
+        </w:rPr>
+        <w:t xml:space="preserve">,</w:t>
+      </w:r>
+      <w:r>
+        <w:rPr>
+          <w:rStyle w:val="DataTypeTok"/>
+        </w:rPr>
+        <w:t xml:space="preserve">main=</w:t>
+      </w:r>
+      <w:r>
+        <w:rPr>
+          <w:rStyle w:val="KeywordTok"/>
+        </w:rPr>
+        <w:t xml:space="preserve">sprintf</w:t>
+      </w:r>
+      <w:r>
+        <w:rPr>
+          <w:rStyle w:val="NormalTok"/>
+        </w:rPr>
+        <w:t xml:space="preserve">(</w:t>
+      </w:r>
+      <w:r>
+        <w:rPr>
+          <w:rStyle w:val="StringTok"/>
+        </w:rPr>
+        <w:t xml:space="preserve">"Linear Regression (RMSE %.03f)"</w:t>
+      </w:r>
+      <w:r>
+        <w:rPr>
+          <w:rStyle w:val="NormalTok"/>
+        </w:rPr>
+        <w:t xml:space="preserve">,rmse.linear),</w:t>
+      </w:r>
+      <w:r>
+        <w:rPr>
+          <w:rStyle w:val="DataTypeTok"/>
+        </w:rPr>
+        <w:t xml:space="preserve">xlab=</w:t>
+      </w:r>
+      <w:r>
+        <w:rPr>
+          <w:rStyle w:val="StringTok"/>
+        </w:rPr>
+        <w:t xml:space="preserve">"Observed"</w:t>
+      </w:r>
+      <w:r>
+        <w:rPr>
+          <w:rStyle w:val="NormalTok"/>
+        </w:rPr>
+        <w:t xml:space="preserve">,</w:t>
+      </w:r>
+      <w:r>
+        <w:rPr>
+          <w:rStyle w:val="DataTypeTok"/>
+        </w:rPr>
+        <w:t xml:space="preserve">ylab=</w:t>
+      </w:r>
+      <w:r>
+        <w:rPr>
+          <w:rStyle w:val="StringTok"/>
+        </w:rPr>
+        <w:t xml:space="preserve">"Linear Prediction"</w:t>
+      </w:r>
+      <w:r>
+        <w:rPr>
+          <w:rStyle w:val="NormalTok"/>
+        </w:rPr>
+        <w:t xml:space="preserve">)</w:t>
+      </w:r>
+      <w:r>
+        <w:br w:type="textWrapping"/>
+      </w:r>
+      <w:r>
+        <w:rPr>
+          <w:rStyle w:val="KeywordTok"/>
+        </w:rPr>
+        <w:t xml:space="preserve">lines</w:t>
+      </w:r>
+      <w:r>
+        <w:rPr>
+          <w:rStyle w:val="NormalTok"/>
+        </w:rPr>
+        <w:t xml:space="preserve">(dc, dc, </w:t>
+      </w:r>
+      <w:r>
+        <w:rPr>
+          <w:rStyle w:val="DataTypeTok"/>
+        </w:rPr>
+        <w:t xml:space="preserve">col=</w:t>
+      </w:r>
+      <w:r>
+        <w:rPr>
+          <w:rStyle w:val="StringTok"/>
+        </w:rPr>
+        <w:t xml:space="preserve">"red"</w:t>
+      </w:r>
+      <w:r>
+        <w:rPr>
+          <w:rStyle w:val="NormalTok"/>
+        </w:rPr>
+        <w:t xml:space="preserve">)</w:t>
+      </w:r>
+    </w:p>
+    <w:p>
+      <w:r>
+        <w:drawing>
+          <wp:inline>
+            <wp:extent cx="4610100" cy="3695700"/>
+            <wp:effectExtent b="0" l="0" r="0" t="0"/>
+            <wp:docPr descr="" id="1" name="Picture"/>
+            <a:graphic>
+              <a:graphicData uri="http://schemas.openxmlformats.org/drawingml/2006/picture">
+                <pic:pic>
+                  <pic:nvPicPr>
+                    <pic:cNvPr descr="./hw05_files/figure-docx/unnamed-chunk-11-1.png" id="0" name="Picture"/>
+                    <pic:cNvPicPr>
+                      <a:picLocks noChangeArrowheads="1" noChangeAspect="1"/>
+                    </pic:cNvPicPr>
+                  </pic:nvPicPr>
+                  <pic:blipFill>
+                    <a:blip r:embed="rId36"/>
+                    <a:stretch>
+                      <a:fillRect/>
+                    </a:stretch>
+                  </pic:blipFill>
+                  <pic:spPr bwMode="auto">
+                    <a:xfrm>
+                      <a:off x="0" y="0"/>
+                      <a:ext cx="4610100" cy="3695700"/>
+                    </a:xfrm>
+                    <a:prstGeom prst="rect">
+                      <a:avLst/>
+                    </a:prstGeom>
+                    <a:noFill/>
+                    <a:ln w="9525">
+                      <a:noFill/>
+                      <a:headEnd/>
+                      <a:tailEnd/>
+                    </a:ln>
+                  </pic:spPr>
+                </pic:pic>
+              </a:graphicData>
+            </a:graphic>
+          </wp:inline>
+        </w:drawing>
+      </w:r>
+    </w:p>
+    <w:p>
+      <w:pPr>
+        <w:pStyle w:val="SourceCode"/>
+      </w:pPr>
+      <w:r>
+        <w:rPr>
+          <w:rStyle w:val="NormalTok"/>
+        </w:rPr>
+        <w:t xml:space="preserve">rmse.poly &lt;-</w:t>
+      </w:r>
+      <w:r>
+        <w:rPr>
+          <w:rStyle w:val="StringTok"/>
+        </w:rPr>
+        <w:t xml:space="preserve"> </w:t>
+      </w:r>
+      <w:r>
+        <w:rPr>
+          <w:rStyle w:val="KeywordTok"/>
+        </w:rPr>
+        <w:t xml:space="preserve">sqrt</w:t>
+      </w:r>
+      <w:r>
+        <w:rPr>
+          <w:rStyle w:val="NormalTok"/>
+        </w:rPr>
+        <w:t xml:space="preserve">(</w:t>
+      </w:r>
+      <w:r>
+        <w:rPr>
+          <w:rStyle w:val="KeywordTok"/>
+        </w:rPr>
+        <w:t xml:space="preserve">mean</w:t>
+      </w:r>
+      <w:r>
+        <w:rPr>
+          <w:rStyle w:val="NormalTok"/>
+        </w:rPr>
+        <w:t xml:space="preserve">((dc-pred.poly)^</w:t>
+      </w:r>
+      <w:r>
+        <w:rPr>
+          <w:rStyle w:val="DecValTok"/>
+        </w:rPr>
+        <w:t xml:space="preserve">2</w:t>
+      </w:r>
+      <w:r>
+        <w:rPr>
+          <w:rStyle w:val="NormalTok"/>
+        </w:rPr>
+        <w:t xml:space="preserve">))</w:t>
+      </w:r>
+      <w:r>
+        <w:br w:type="textWrapping"/>
+      </w:r>
+      <w:r>
+        <w:rPr>
+          <w:rStyle w:val="KeywordTok"/>
+        </w:rPr>
+        <w:t xml:space="preserve">plot</w:t>
+      </w:r>
+      <w:r>
+        <w:rPr>
+          <w:rStyle w:val="NormalTok"/>
+        </w:rPr>
+        <w:t xml:space="preserve">(pred.poly~dc, </w:t>
+      </w:r>
+      <w:r>
+        <w:rPr>
+          <w:rStyle w:val="DataTypeTok"/>
+        </w:rPr>
+        <w:t xml:space="preserve">col=</w:t>
+      </w:r>
+      <w:r>
+        <w:rPr>
+          <w:rStyle w:val="StringTok"/>
+        </w:rPr>
+        <w:t xml:space="preserve">"darkgreen"</w:t>
+      </w:r>
+      <w:r>
+        <w:rPr>
+          <w:rStyle w:val="NormalTok"/>
+        </w:rPr>
+        <w:t xml:space="preserve">,</w:t>
+      </w:r>
+      <w:r>
+        <w:rPr>
+          <w:rStyle w:val="DataTypeTok"/>
+        </w:rPr>
+        <w:t xml:space="preserve">main=</w:t>
+      </w:r>
+      <w:r>
+        <w:rPr>
+          <w:rStyle w:val="KeywordTok"/>
+        </w:rPr>
+        <w:t xml:space="preserve">sprintf</w:t>
+      </w:r>
+      <w:r>
+        <w:rPr>
+          <w:rStyle w:val="NormalTok"/>
+        </w:rPr>
+        <w:t xml:space="preserve">(</w:t>
+      </w:r>
+      <w:r>
+        <w:rPr>
+          <w:rStyle w:val="StringTok"/>
+        </w:rPr>
+        <w:t xml:space="preserve">"Polynomial Regression (RMSE %.03f)"</w:t>
+      </w:r>
+      <w:r>
+        <w:rPr>
+          <w:rStyle w:val="NormalTok"/>
+        </w:rPr>
+        <w:t xml:space="preserve">,rmse.poly),</w:t>
+      </w:r>
+      <w:r>
+        <w:rPr>
+          <w:rStyle w:val="DataTypeTok"/>
+        </w:rPr>
+        <w:t xml:space="preserve">xlab=</w:t>
+      </w:r>
+      <w:r>
+        <w:rPr>
+          <w:rStyle w:val="StringTok"/>
+        </w:rPr>
+        <w:t xml:space="preserve">"Observed"</w:t>
+      </w:r>
+      <w:r>
+        <w:rPr>
+          <w:rStyle w:val="NormalTok"/>
+        </w:rPr>
+        <w:t xml:space="preserve">,</w:t>
+      </w:r>
+      <w:r>
+        <w:rPr>
+          <w:rStyle w:val="DataTypeTok"/>
+        </w:rPr>
+        <w:t xml:space="preserve">ylab=</w:t>
+      </w:r>
+      <w:r>
+        <w:rPr>
+          <w:rStyle w:val="StringTok"/>
+        </w:rPr>
+        <w:t xml:space="preserve">"Polynomial Prediction"</w:t>
+      </w:r>
+      <w:r>
+        <w:rPr>
+          <w:rStyle w:val="NormalTok"/>
+        </w:rPr>
+        <w:t xml:space="preserve">)</w:t>
+      </w:r>
+      <w:r>
+        <w:br w:type="textWrapping"/>
+      </w:r>
+      <w:r>
+        <w:rPr>
+          <w:rStyle w:val="KeywordTok"/>
+        </w:rPr>
+        <w:t xml:space="preserve">lines</w:t>
+      </w:r>
+      <w:r>
+        <w:rPr>
+          <w:rStyle w:val="NormalTok"/>
+        </w:rPr>
+        <w:t xml:space="preserve">(dc, dc, </w:t>
+      </w:r>
+      <w:r>
+        <w:rPr>
+          <w:rStyle w:val="DataTypeTok"/>
+        </w:rPr>
+        <w:t xml:space="preserve">col=</w:t>
+      </w:r>
+      <w:r>
+        <w:rPr>
+          <w:rStyle w:val="StringTok"/>
+        </w:rPr>
+        <w:t xml:space="preserve">"red"</w:t>
+      </w:r>
+      <w:r>
+        <w:rPr>
+          <w:rStyle w:val="NormalTok"/>
+        </w:rPr>
+        <w:t xml:space="preserve">)</w:t>
+      </w:r>
+    </w:p>
+    <w:p>
+      <w:r>
+        <w:drawing>
+          <wp:inline>
+            <wp:extent cx="4610100" cy="3695700"/>
+            <wp:effectExtent b="0" l="0" r="0" t="0"/>
+            <wp:docPr descr="" id="1" name="Picture"/>
+            <a:graphic>
+              <a:graphicData uri="http://schemas.openxmlformats.org/drawingml/2006/picture">
+                <pic:pic>
+                  <pic:nvPicPr>
+                    <pic:cNvPr descr="./hw05_files/figure-docx/unnamed-chunk-12-1.png" id="0" name="Picture"/>
+                    <pic:cNvPicPr>
+                      <a:picLocks noChangeArrowheads="1" noChangeAspect="1"/>
+                    </pic:cNvPicPr>
+                  </pic:nvPicPr>
+                  <pic:blipFill>
+                    <a:blip r:embed="rId37"/>
+                    <a:stretch>
+                      <a:fillRect/>
+                    </a:stretch>
+                  </pic:blipFill>
+                  <pic:spPr bwMode="auto">
+                    <a:xfrm>
+                      <a:off x="0" y="0"/>
+                      <a:ext cx="4610100" cy="3695700"/>
+                    </a:xfrm>
+                    <a:prstGeom prst="rect">
+                      <a:avLst/>
+                    </a:prstGeom>
+                    <a:noFill/>
+                    <a:ln w="9525">
+                      <a:noFill/>
+                      <a:headEnd/>
+                      <a:tailEnd/>
+                    </a:ln>
+                  </pic:spPr>
+                </pic:pic>
+              </a:graphicData>
+            </a:graphic>
+          </wp:inline>
+        </w:drawing>
+      </w:r>
+    </w:p>
+    <w:p>
+      <w:pPr>
+        <w:pStyle w:val="SourceCode"/>
+      </w:pPr>
+      <w:r>
+        <w:rPr>
+          <w:rStyle w:val="NormalTok"/>
+        </w:rPr>
+        <w:t xml:space="preserve">pred.ind &lt;-</w:t>
+      </w:r>
+      <w:r>
+        <w:rPr>
+          <w:rStyle w:val="StringTok"/>
+        </w:rPr>
+        <w:t xml:space="preserve"> </w:t>
+      </w:r>
+      <w:r>
+        <w:rPr>
+          <w:rStyle w:val="KeywordTok"/>
+        </w:rPr>
+        <w:t xml:space="preserve">predict</w:t>
+      </w:r>
+      <w:r>
+        <w:rPr>
+          <w:rStyle w:val="NormalTok"/>
+        </w:rPr>
+        <w:t xml:space="preserve">(reg.ind)</w:t>
+      </w:r>
+      <w:r>
+        <w:br w:type="textWrapping"/>
+      </w:r>
+      <w:r>
+        <w:rPr>
+          <w:rStyle w:val="NormalTok"/>
+        </w:rPr>
+        <w:t xml:space="preserve">rmse.ind &lt;-</w:t>
+      </w:r>
+      <w:r>
+        <w:rPr>
+          <w:rStyle w:val="StringTok"/>
+        </w:rPr>
+        <w:t xml:space="preserve"> </w:t>
+      </w:r>
+      <w:r>
+        <w:rPr>
+          <w:rStyle w:val="KeywordTok"/>
+        </w:rPr>
+        <w:t xml:space="preserve">sqrt</w:t>
+      </w:r>
+      <w:r>
+        <w:rPr>
+          <w:rStyle w:val="NormalTok"/>
+        </w:rPr>
+        <w:t xml:space="preserve">(</w:t>
+      </w:r>
+      <w:r>
+        <w:rPr>
+          <w:rStyle w:val="KeywordTok"/>
+        </w:rPr>
+        <w:t xml:space="preserve">mean</w:t>
+      </w:r>
+      <w:r>
+        <w:rPr>
+          <w:rStyle w:val="NormalTok"/>
+        </w:rPr>
+        <w:t xml:space="preserve">((dc-pred.ind)^</w:t>
+      </w:r>
+      <w:r>
+        <w:rPr>
+          <w:rStyle w:val="DecValTok"/>
+        </w:rPr>
+        <w:t xml:space="preserve">2</w:t>
+      </w:r>
+      <w:r>
+        <w:rPr>
+          <w:rStyle w:val="NormalTok"/>
+        </w:rPr>
+        <w:t xml:space="preserve">))</w:t>
+      </w:r>
+      <w:r>
+        <w:br w:type="textWrapping"/>
+      </w:r>
+      <w:r>
+        <w:rPr>
+          <w:rStyle w:val="KeywordTok"/>
+        </w:rPr>
+        <w:t xml:space="preserve">plot</w:t>
+      </w:r>
+      <w:r>
+        <w:rPr>
+          <w:rStyle w:val="NormalTok"/>
+        </w:rPr>
+        <w:t xml:space="preserve">(pred.ind ~</w:t>
+      </w:r>
+      <w:r>
+        <w:rPr>
+          <w:rStyle w:val="StringTok"/>
+        </w:rPr>
+        <w:t xml:space="preserve"> </w:t>
+      </w:r>
+      <w:r>
+        <w:rPr>
+          <w:rStyle w:val="NormalTok"/>
+        </w:rPr>
+        <w:t xml:space="preserve">dc, </w:t>
+      </w:r>
+      <w:r>
+        <w:rPr>
+          <w:rStyle w:val="DataTypeTok"/>
+        </w:rPr>
+        <w:t xml:space="preserve">col=</w:t>
+      </w:r>
+      <w:r>
+        <w:rPr>
+          <w:rStyle w:val="StringTok"/>
+        </w:rPr>
+        <w:t xml:space="preserve">"blue"</w:t>
+      </w:r>
+      <w:r>
+        <w:rPr>
+          <w:rStyle w:val="NormalTok"/>
+        </w:rPr>
+        <w:t xml:space="preserve">,</w:t>
+      </w:r>
+      <w:r>
+        <w:rPr>
+          <w:rStyle w:val="DataTypeTok"/>
+        </w:rPr>
+        <w:t xml:space="preserve">main=</w:t>
+      </w:r>
+      <w:r>
+        <w:rPr>
+          <w:rStyle w:val="KeywordTok"/>
+        </w:rPr>
+        <w:t xml:space="preserve">sprintf</w:t>
+      </w:r>
+      <w:r>
+        <w:rPr>
+          <w:rStyle w:val="NormalTok"/>
+        </w:rPr>
+        <w:t xml:space="preserve">(</w:t>
+      </w:r>
+      <w:r>
+        <w:rPr>
+          <w:rStyle w:val="StringTok"/>
+        </w:rPr>
+        <w:t xml:space="preserve">"Transf. of Ind. (RMSE %.03f)"</w:t>
+      </w:r>
+      <w:r>
+        <w:rPr>
+          <w:rStyle w:val="NormalTok"/>
+        </w:rPr>
+        <w:t xml:space="preserve">,rmse.ind),</w:t>
+      </w:r>
+      <w:r>
+        <w:rPr>
+          <w:rStyle w:val="DataTypeTok"/>
+        </w:rPr>
+        <w:t xml:space="preserve">xlab=</w:t>
+      </w:r>
+      <w:r>
+        <w:rPr>
+          <w:rStyle w:val="StringTok"/>
+        </w:rPr>
+        <w:t xml:space="preserve">"Observed"</w:t>
+      </w:r>
+      <w:r>
+        <w:rPr>
+          <w:rStyle w:val="NormalTok"/>
+        </w:rPr>
+        <w:t xml:space="preserve">,</w:t>
+      </w:r>
+      <w:r>
+        <w:rPr>
+          <w:rStyle w:val="DataTypeTok"/>
+        </w:rPr>
+        <w:t xml:space="preserve">ylab=</w:t>
+      </w:r>
+      <w:r>
+        <w:rPr>
+          <w:rStyle w:val="StringTok"/>
+        </w:rPr>
+        <w:t xml:space="preserve">"Predicted"</w:t>
+      </w:r>
+      <w:r>
+        <w:rPr>
+          <w:rStyle w:val="NormalTok"/>
+        </w:rPr>
+        <w:t xml:space="preserve">)</w:t>
+      </w:r>
+      <w:r>
+        <w:br w:type="textWrapping"/>
+      </w:r>
+      <w:r>
+        <w:rPr>
+          <w:rStyle w:val="KeywordTok"/>
+        </w:rPr>
+        <w:t xml:space="preserve">lines</w:t>
+      </w:r>
+      <w:r>
+        <w:rPr>
+          <w:rStyle w:val="NormalTok"/>
+        </w:rPr>
+        <w:t xml:space="preserve">(dc,dc,</w:t>
+      </w:r>
+      <w:r>
+        <w:rPr>
+          <w:rStyle w:val="DataTypeTok"/>
+        </w:rPr>
+        <w:t xml:space="preserve">col=</w:t>
+      </w:r>
+      <w:r>
+        <w:rPr>
+          <w:rStyle w:val="StringTok"/>
+        </w:rPr>
+        <w:t xml:space="preserve">"red"</w:t>
+      </w:r>
+      <w:r>
+        <w:rPr>
+          <w:rStyle w:val="NormalTok"/>
+        </w:rPr>
+        <w:t xml:space="preserve">)</w:t>
+      </w:r>
+    </w:p>
+    <w:p>
+      <w:r>
+        <w:drawing>
+          <wp:inline>
+            <wp:extent cx="4610100" cy="3695700"/>
+            <wp:effectExtent b="0" l="0" r="0" t="0"/>
+            <wp:docPr descr="" id="1" name="Picture"/>
+            <a:graphic>
+              <a:graphicData uri="http://schemas.openxmlformats.org/drawingml/2006/picture">
+                <pic:pic>
+                  <pic:nvPicPr>
+                    <pic:cNvPr descr="./hw05_files/figure-docx/unnamed-chunk-13-1.png" id="0" name="Picture"/>
+                    <pic:cNvPicPr>
+                      <a:picLocks noChangeArrowheads="1" noChangeAspect="1"/>
+                    </pic:cNvPicPr>
+                  </pic:nvPicPr>
+                  <pic:blipFill>
+                    <a:blip r:embed="rId38"/>
+                    <a:stretch>
+                      <a:fillRect/>
+                    </a:stretch>
+                  </pic:blipFill>
+                  <pic:spPr bwMode="auto">
+                    <a:xfrm>
+                      <a:off x="0" y="0"/>
+                      <a:ext cx="4610100" cy="3695700"/>
+                    </a:xfrm>
+                    <a:prstGeom prst="rect">
+                      <a:avLst/>
+                    </a:prstGeom>
+                    <a:noFill/>
+                    <a:ln w="9525">
+                      <a:noFill/>
+                      <a:headEnd/>
+                      <a:tailEnd/>
+                    </a:ln>
+                  </pic:spPr>
+                </pic:pic>
+              </a:graphicData>
+            </a:graphic>
+          </wp:inline>
+        </w:drawing>
+      </w:r>
+    </w:p>
+    <w:p>
+      <w:pPr>
+        <w:pStyle w:val="SourceCode"/>
+      </w:pPr>
+      <w:r>
+        <w:rPr>
+          <w:rStyle w:val="NormalTok"/>
+        </w:rPr>
+        <w:t xml:space="preserve">pred.dep &lt;-</w:t>
+      </w:r>
+      <w:r>
+        <w:rPr>
+          <w:rStyle w:val="StringTok"/>
+        </w:rPr>
+        <w:t xml:space="preserve"> </w:t>
+      </w:r>
+      <w:r>
+        <w:rPr>
+          <w:rStyle w:val="KeywordTok"/>
+        </w:rPr>
+        <w:t xml:space="preserve">predict</w:t>
+      </w:r>
+      <w:r>
+        <w:rPr>
+          <w:rStyle w:val="NormalTok"/>
+        </w:rPr>
+        <w:t xml:space="preserve">(reg.dep)</w:t>
+      </w:r>
+      <w:r>
+        <w:br w:type="textWrapping"/>
+      </w:r>
+      <w:r>
+        <w:rPr>
+          <w:rStyle w:val="NormalTok"/>
+        </w:rPr>
+        <w:t xml:space="preserve">rmse.dep &lt;-</w:t>
+      </w:r>
+      <w:r>
+        <w:rPr>
+          <w:rStyle w:val="StringTok"/>
+        </w:rPr>
+        <w:t xml:space="preserve"> </w:t>
+      </w:r>
+      <w:r>
+        <w:rPr>
+          <w:rStyle w:val="KeywordTok"/>
+        </w:rPr>
+        <w:t xml:space="preserve">sqrt</w:t>
+      </w:r>
+      <w:r>
+        <w:rPr>
+          <w:rStyle w:val="NormalTok"/>
+        </w:rPr>
+        <w:t xml:space="preserve">(</w:t>
+      </w:r>
+      <w:r>
+        <w:rPr>
+          <w:rStyle w:val="KeywordTok"/>
+        </w:rPr>
+        <w:t xml:space="preserve">mean</w:t>
+      </w:r>
+      <w:r>
+        <w:rPr>
+          <w:rStyle w:val="NormalTok"/>
+        </w:rPr>
+        <w:t xml:space="preserve">((</w:t>
+      </w:r>
+      <w:r>
+        <w:rPr>
+          <w:rStyle w:val="KeywordTok"/>
+        </w:rPr>
+        <w:t xml:space="preserve">I</w:t>
+      </w:r>
+      <w:r>
+        <w:rPr>
+          <w:rStyle w:val="NormalTok"/>
+        </w:rPr>
+        <w:t xml:space="preserve">(dc^lambda.dep)-pred.dep)^</w:t>
+      </w:r>
+      <w:r>
+        <w:rPr>
+          <w:rStyle w:val="DecValTok"/>
+        </w:rPr>
+        <w:t xml:space="preserve">2</w:t>
+      </w:r>
+      <w:r>
+        <w:rPr>
+          <w:rStyle w:val="NormalTok"/>
+        </w:rPr>
+        <w:t xml:space="preserve">))</w:t>
+      </w:r>
+      <w:r>
+        <w:br w:type="textWrapping"/>
+      </w:r>
+      <w:r>
+        <w:rPr>
+          <w:rStyle w:val="KeywordTok"/>
+        </w:rPr>
+        <w:t xml:space="preserve">plot</w:t>
+      </w:r>
+      <w:r>
+        <w:rPr>
+          <w:rStyle w:val="NormalTok"/>
+        </w:rPr>
+        <w:t xml:space="preserve">(pred.dep ~</w:t>
+      </w:r>
+      <w:r>
+        <w:rPr>
+          <w:rStyle w:val="StringTok"/>
+        </w:rPr>
+        <w:t xml:space="preserve"> </w:t>
+      </w:r>
+      <w:r>
+        <w:rPr>
+          <w:rStyle w:val="KeywordTok"/>
+        </w:rPr>
+        <w:t xml:space="preserve">I</w:t>
+      </w:r>
+      <w:r>
+        <w:rPr>
+          <w:rStyle w:val="NormalTok"/>
+        </w:rPr>
+        <w:t xml:space="preserve">(dc^lambda.dep), </w:t>
+      </w:r>
+      <w:r>
+        <w:rPr>
+          <w:rStyle w:val="DataTypeTok"/>
+        </w:rPr>
+        <w:t xml:space="preserve">col=</w:t>
+      </w:r>
+      <w:r>
+        <w:rPr>
+          <w:rStyle w:val="StringTok"/>
+        </w:rPr>
+        <w:t xml:space="preserve">"darkgreen"</w:t>
+      </w:r>
+      <w:r>
+        <w:rPr>
+          <w:rStyle w:val="NormalTok"/>
+        </w:rPr>
+        <w:t xml:space="preserve">,</w:t>
+      </w:r>
+      <w:r>
+        <w:rPr>
+          <w:rStyle w:val="DataTypeTok"/>
+        </w:rPr>
+        <w:t xml:space="preserve">main=</w:t>
+      </w:r>
+      <w:r>
+        <w:rPr>
+          <w:rStyle w:val="KeywordTok"/>
+        </w:rPr>
+        <w:t xml:space="preserve">sprintf</w:t>
+      </w:r>
+      <w:r>
+        <w:rPr>
+          <w:rStyle w:val="NormalTok"/>
+        </w:rPr>
+        <w:t xml:space="preserve">(</w:t>
+      </w:r>
+      <w:r>
+        <w:rPr>
+          <w:rStyle w:val="StringTok"/>
+        </w:rPr>
+        <w:t xml:space="preserve">"Transf. of Dep. (RMSE %.03f)"</w:t>
+      </w:r>
+      <w:r>
+        <w:rPr>
+          <w:rStyle w:val="NormalTok"/>
+        </w:rPr>
+        <w:t xml:space="preserve">,rmse.dep),</w:t>
+      </w:r>
+      <w:r>
+        <w:rPr>
+          <w:rStyle w:val="DataTypeTok"/>
+        </w:rPr>
+        <w:t xml:space="preserve">xlab=</w:t>
+      </w:r>
+      <w:r>
+        <w:rPr>
+          <w:rStyle w:val="StringTok"/>
+        </w:rPr>
+        <w:t xml:space="preserve">"Observed"</w:t>
+      </w:r>
+      <w:r>
+        <w:rPr>
+          <w:rStyle w:val="NormalTok"/>
+        </w:rPr>
+        <w:t xml:space="preserve">,</w:t>
+      </w:r>
+      <w:r>
+        <w:rPr>
+          <w:rStyle w:val="DataTypeTok"/>
+        </w:rPr>
+        <w:t xml:space="preserve">ylab=</w:t>
+      </w:r>
+      <w:r>
+        <w:rPr>
+          <w:rStyle w:val="StringTok"/>
+        </w:rPr>
+        <w:t xml:space="preserve">"Predicted"</w:t>
+      </w:r>
+      <w:r>
+        <w:rPr>
+          <w:rStyle w:val="NormalTok"/>
+        </w:rPr>
+        <w:t xml:space="preserve">)</w:t>
+      </w:r>
+      <w:r>
+        <w:br w:type="textWrapping"/>
+      </w:r>
+      <w:r>
+        <w:rPr>
+          <w:rStyle w:val="KeywordTok"/>
+        </w:rPr>
+        <w:t xml:space="preserve">lines</w:t>
+      </w:r>
+      <w:r>
+        <w:rPr>
+          <w:rStyle w:val="NormalTok"/>
+        </w:rPr>
+        <w:t xml:space="preserve">(</w:t>
+      </w:r>
+      <w:r>
+        <w:rPr>
+          <w:rStyle w:val="KeywordTok"/>
+        </w:rPr>
+        <w:t xml:space="preserve">I</w:t>
+      </w:r>
+      <w:r>
+        <w:rPr>
+          <w:rStyle w:val="NormalTok"/>
+        </w:rPr>
+        <w:t xml:space="preserve">(dc^lambda.dep),</w:t>
+      </w:r>
+      <w:r>
+        <w:rPr>
+          <w:rStyle w:val="KeywordTok"/>
+        </w:rPr>
+        <w:t xml:space="preserve">I</w:t>
+      </w:r>
+      <w:r>
+        <w:rPr>
+          <w:rStyle w:val="NormalTok"/>
+        </w:rPr>
+        <w:t xml:space="preserve">(dc^lambda.dep),</w:t>
+      </w:r>
+      <w:r>
+        <w:rPr>
+          <w:rStyle w:val="DataTypeTok"/>
+        </w:rPr>
+        <w:t xml:space="preserve">col=</w:t>
+      </w:r>
+      <w:r>
+        <w:rPr>
+          <w:rStyle w:val="StringTok"/>
+        </w:rPr>
+        <w:t xml:space="preserve">"red"</w:t>
+      </w:r>
+      <w:r>
+        <w:rPr>
+          <w:rStyle w:val="NormalTok"/>
+        </w:rPr>
+        <w:t xml:space="preserve">)</w:t>
+      </w:r>
+    </w:p>
+    <w:p>
+      <w:r>
+        <w:drawing>
+          <wp:inline>
+            <wp:extent cx="4610100" cy="3695700"/>
+            <wp:effectExtent b="0" l="0" r="0" t="0"/>
+            <wp:docPr descr="" id="1" name="Picture"/>
+            <a:graphic>
+              <a:graphicData uri="http://schemas.openxmlformats.org/drawingml/2006/picture">
+                <pic:pic>
+                  <pic:nvPicPr>
+                    <pic:cNvPr descr="./hw05_files/figure-docx/unnamed-chunk-14-1.png" id="0" name="Picture"/>
+                    <pic:cNvPicPr>
+                      <a:picLocks noChangeArrowheads="1" noChangeAspect="1"/>
+                    </pic:cNvPicPr>
+                  </pic:nvPicPr>
+                  <pic:blipFill>
+                    <a:blip r:embed="rId39"/>
+                    <a:stretch>
+                      <a:fillRect/>
+                    </a:stretch>
+                  </pic:blipFill>
+                  <pic:spPr bwMode="auto">
+                    <a:xfrm>
+                      <a:off x="0" y="0"/>
+                      <a:ext cx="4610100" cy="3695700"/>
+                    </a:xfrm>
+                    <a:prstGeom prst="rect">
+                      <a:avLst/>
+                    </a:prstGeom>
+                    <a:noFill/>
+                    <a:ln w="9525">
+                      <a:noFill/>
+                      <a:headEnd/>
+                      <a:tailEnd/>
+                    </a:ln>
+                  </pic:spPr>
+                </pic:pic>
+              </a:graphicData>
+            </a:graphic>
+          </wp:inline>
+        </w:drawing>
+      </w:r>
+    </w:p>
+    <w:p>
+      <w:pPr>
+        <w:pStyle w:val="SourceCode"/>
+      </w:pPr>
+      <w:r>
+        <w:rPr>
+          <w:rStyle w:val="NormalTok"/>
+        </w:rPr>
+        <w:t xml:space="preserve">(</w:t>
+      </w:r>
+      <w:r>
+        <w:rPr>
+          <w:rStyle w:val="KeywordTok"/>
+        </w:rPr>
+        <w:t xml:space="preserve">sort</w:t>
+      </w:r>
+      <w:r>
+        <w:rPr>
+          <w:rStyle w:val="NormalTok"/>
+        </w:rPr>
+        <w:t xml:space="preserve">(</w:t>
+      </w:r>
+      <w:r>
+        <w:rPr>
+          <w:rStyle w:val="KeywordTok"/>
+        </w:rPr>
+        <w:t xml:space="preserve">c</w:t>
+      </w:r>
+      <w:r>
+        <w:rPr>
+          <w:rStyle w:val="NormalTok"/>
+        </w:rPr>
+        <w:t xml:space="preserve">(</w:t>
+      </w:r>
+      <w:r>
+        <w:rPr>
+          <w:rStyle w:val="StringTok"/>
+        </w:rPr>
+        <w:t xml:space="preserve">"Linear"</w:t>
+      </w:r>
+      <w:r>
+        <w:rPr>
+          <w:rStyle w:val="NormalTok"/>
+        </w:rPr>
+        <w:t xml:space="preserve">=rmse.linear, </w:t>
+      </w:r>
+      <w:r>
+        <w:rPr>
+          <w:rStyle w:val="StringTok"/>
+        </w:rPr>
+        <w:t xml:space="preserve">"Polynomial"</w:t>
+      </w:r>
+      <w:r>
+        <w:rPr>
+          <w:rStyle w:val="NormalTok"/>
+        </w:rPr>
+        <w:t xml:space="preserve">=rmse.poly,</w:t>
+      </w:r>
+      <w:r>
+        <w:rPr>
+          <w:rStyle w:val="StringTok"/>
+        </w:rPr>
+        <w:t xml:space="preserve">"Dependent"</w:t>
+      </w:r>
+      <w:r>
+        <w:rPr>
+          <w:rStyle w:val="NormalTok"/>
+        </w:rPr>
+        <w:t xml:space="preserve">=rmse.dep, </w:t>
+      </w:r>
+      <w:r>
+        <w:rPr>
+          <w:rStyle w:val="StringTok"/>
+        </w:rPr>
+        <w:t xml:space="preserve">"Independent"</w:t>
+      </w:r>
+      <w:r>
+        <w:rPr>
+          <w:rStyle w:val="NormalTok"/>
+        </w:rPr>
+        <w:t xml:space="preserve">=rmse.ind)))</w:t>
+      </w:r>
+    </w:p>
+    <w:p>
+      <w:pPr>
+        <w:pStyle w:val="SourceCode"/>
+      </w:pPr>
+      <w:r>
+        <w:rPr>
+          <w:rStyle w:val="VerbatimChar"/>
+        </w:rPr>
+        <w:t xml:space="preserve">##  Polynomial Independent      Linear   Dependent </w:t>
+      </w:r>
+      <w:r>
+        <w:br w:type="textWrapping"/>
+      </w:r>
+      <w:r>
+        <w:rPr>
+          <w:rStyle w:val="VerbatimChar"/>
+        </w:rPr>
+        <w:t xml:space="preserve">##  0.08629720  0.08881772  0.22641318  0.38168578</w:t>
+      </w:r>
+    </w:p>
+    <w:p>
+      <w:r>
+        <w:t xml:space="preserve">Using RMSE as our analysis point, we could determine that the polynomial regression is our best model. However, since polynomial regressions may have a problem of overfitting, we should be wary of using this model to infer anything about unknown data, especially since we know the 4th degree polynomial will dip back down instead of continuing to increase, which is what we would expect given our knowledge about our dataset.</w:t>
+      </w:r>
+    </w:p>
+    <w:p>
+      <w:r>
+        <w:t xml:space="preserve">Since the transformation of the Independent Variable is pretty close, I would rather use this model.</w:t>
       </w:r>
     </w:p>
   </w:body>
@@ -3093,7 +4670,7 @@
 <file path=word/numbering.xml><?xml version="1.0" encoding="utf-8"?>
 <w:numbering xmlns:w="http://schemas.openxmlformats.org/wordprocessingml/2006/main">
   <w:abstractNum w:abstractNumId="0">
-    <w:nsid w:val="af696005"/>
+    <w:nsid w:val="3b7e4f78"/>
     <w:multiLevelType w:val="multilevel"/>
     <w:lvl w:ilvl="0">
       <w:numFmt w:val="bullet"/>
@@ -3174,7 +4751,7 @@
     </w:lvl>
   </w:abstractNum>
   <w:abstractNum w:abstractNumId="2">
-    <w:nsid w:val="2b1f7594"/>
+    <w:nsid w:val="cffd53c5"/>
     <w:multiLevelType w:val="multilevel"/>
     <w:lvl w:ilvl="0">
       <w:numFmt w:val="bullet"/>

</xml_diff>